<commit_message>
Update date on report
</commit_message>
<xml_diff>
--- a/D210_Representation and Reporting/D210 - Data Dashboard and Representation.docx
+++ b/D210_Representation and Reporting/D210 - Data Dashboard and Representation.docx
@@ -205,14 +205,21 @@
           <w:rFonts w:cs="Times New Roman"/>
           <w:szCs w:val="24"/>
         </w:rPr>
-        <w:t>December</w:t>
+        <w:t>January</w:t>
       </w:r>
       <w:r>
         <w:rPr>
           <w:rFonts w:cs="Times New Roman"/>
           <w:szCs w:val="24"/>
         </w:rPr>
-        <w:t xml:space="preserve"> 2023</w:t>
+        <w:t xml:space="preserve"> 202</w:t>
+      </w:r>
+      <w:r>
+        <w:rPr>
+          <w:rFonts w:cs="Times New Roman"/>
+          <w:szCs w:val="24"/>
+        </w:rPr>
+        <w:t>4</w:t>
       </w:r>
     </w:p>
     <w:p>
@@ -933,13 +940,7 @@
         <w:jc w:val="left"/>
       </w:pPr>
       <w:r>
-        <w:t>Part V</w:t>
-      </w:r>
-      <w:r>
-        <w:t>II</w:t>
-      </w:r>
-      <w:r>
-        <w:t>: Sample Data Representation</w:t>
+        <w:t>Part VII: Sample Data Representation</w:t>
       </w:r>
     </w:p>
     <w:p>
@@ -967,13 +968,7 @@
         <w:jc w:val="left"/>
       </w:pPr>
       <w:r>
-        <w:t>Part VII</w:t>
-      </w:r>
-      <w:r>
-        <w:t>I</w:t>
-      </w:r>
-      <w:r>
-        <w:t>: Sample Data Representation</w:t>
+        <w:t>Part VIII: Sample Data Representation</w:t>
       </w:r>
     </w:p>
     <w:p>

</xml_diff>